<commit_message>
CV back es. fix
</commit_message>
<xml_diff>
--- a/cv/backend/CV - Jesúus Hernández - Backend - ES.docx
+++ b/cv/backend/CV - Jesúus Hernández - Backend - ES.docx
@@ -1823,11 +1823,23 @@
                               <w:fldChar w:fldCharType="separate"/>
                             </w:r>
                             <w:r>
+                              <w:fldChar w:fldCharType="begin"/>
+                            </w:r>
+                            <w:r>
+                              <w:instrText xml:space="preserve"> INCLUDEPICTURE  "https://lh3.googleusercontent.com/-zZva6319EVE/AAAAAAAAAAI/AAAAAAAAAAA/zKFGBYMviqc/photo.jpg" \* MERGEFORMATINET </w:instrText>
+                            </w:r>
+                            <w:r>
+                              <w:fldChar w:fldCharType="separate"/>
+                            </w:r>
+                            <w:r>
                               <w:pict w14:anchorId="0EEBD547">
                                 <v:shape id="_x0000_i1027" type="#_x0000_t75" style="width:31.95pt;height:31.95pt">
                                   <v:imagedata r:id="rId9" r:href="rId10" gain="109227f"/>
                                 </v:shape>
                               </w:pict>
+                            </w:r>
+                            <w:r>
+                              <w:fldChar w:fldCharType="end"/>
                             </w:r>
                             <w:r>
                               <w:fldChar w:fldCharType="end"/>
@@ -2144,7 +2156,7 @@
                       <w:r>
                         <w:pict w14:anchorId="0EEBD547">
                           <v:shape id="_x0000_i1027" type="#_x0000_t75" style="width:31.95pt;height:31.95pt">
-                            <v:imagedata r:id="rId9" r:href="rId11" gain="109227f"/>
+                            <v:imagedata r:id="rId11" r:href="rId12" gain="109227f"/>
                           </v:shape>
                         </w:pict>
                       </w:r>
@@ -2286,7 +2298,7 @@
                         <a:effectLst/>
                         <a:extLst>
                           <a:ext uri="{C572A759-6A51-4108-AA02-DFA0A04FC94B}">
-                            <ma14:wrappingTextBoxFlag xmlns:ma14="http://schemas.microsoft.com/office/mac/drawingml/2011/main" xmlns:w="http://schemas.openxmlformats.org/wordprocessingml/2006/main" xmlns:w10="urn:schemas-microsoft-com:office:word" xmlns:v="urn:schemas-microsoft-com:vml" xmlns:o="urn:schemas-microsoft-com:office:office" xmlns:mv="urn:schemas-microsoft-com:mac:vml" xmlns:mo="http://schemas.microsoft.com/office/mac/office/2008/main" xmlns=""/>
+                            <ma14:wrappingTextBoxFlag xmlns="" xmlns:mo="http://schemas.microsoft.com/office/mac/office/2008/main" xmlns:mv="urn:schemas-microsoft-com:mac:vml" xmlns:o="urn:schemas-microsoft-com:office:office" xmlns:v="urn:schemas-microsoft-com:vml" xmlns:w10="urn:schemas-microsoft-com:office:word" xmlns:w="http://schemas.openxmlformats.org/wordprocessingml/2006/main" xmlns:ma14="http://schemas.microsoft.com/office/mac/drawingml/2011/main"/>
                           </a:ext>
                         </a:extLst>
                       </wps:spPr>
@@ -3771,10 +3783,10 @@
                     <pic:cNvPicPr/>
                   </pic:nvPicPr>
                   <pic:blipFill>
-                    <a:blip r:embed="rId12">
+                    <a:blip r:embed="rId13">
                       <a:extLst>
                         <a:ext uri="{96DAC541-7B7A-43D3-8B79-37D633B846F1}">
-                          <asvg:svgBlip xmlns:asvg="http://schemas.microsoft.com/office/drawing/2016/SVG/main" r:embed="rId13"/>
+                          <asvg:svgBlip xmlns:asvg="http://schemas.microsoft.com/office/drawing/2016/SVG/main" r:embed="rId14"/>
                         </a:ext>
                       </a:extLst>
                     </a:blip>
@@ -3832,10 +3844,10 @@
                     <pic:cNvPicPr/>
                   </pic:nvPicPr>
                   <pic:blipFill>
-                    <a:blip r:embed="rId14">
+                    <a:blip r:embed="rId15">
                       <a:extLst>
                         <a:ext uri="{96DAC541-7B7A-43D3-8B79-37D633B846F1}">
-                          <asvg:svgBlip xmlns:asvg="http://schemas.microsoft.com/office/drawing/2016/SVG/main" r:embed="rId15"/>
+                          <asvg:svgBlip xmlns:asvg="http://schemas.microsoft.com/office/drawing/2016/SVG/main" r:embed="rId16"/>
                         </a:ext>
                       </a:extLst>
                     </a:blip>
@@ -3893,10 +3905,10 @@
                     <pic:cNvPicPr/>
                   </pic:nvPicPr>
                   <pic:blipFill>
-                    <a:blip r:embed="rId16">
+                    <a:blip r:embed="rId17">
                       <a:extLst>
                         <a:ext uri="{96DAC541-7B7A-43D3-8B79-37D633B846F1}">
-                          <asvg:svgBlip xmlns:asvg="http://schemas.microsoft.com/office/drawing/2016/SVG/main" r:embed="rId17"/>
+                          <asvg:svgBlip xmlns:asvg="http://schemas.microsoft.com/office/drawing/2016/SVG/main" r:embed="rId18"/>
                         </a:ext>
                       </a:extLst>
                     </a:blip>
@@ -4184,7 +4196,7 @@
                                           </pic:cNvPicPr>
                                         </pic:nvPicPr>
                                         <pic:blipFill>
-                                          <a:blip r:embed="rId18">
+                                          <a:blip r:embed="rId19">
                                             <a:extLst>
                                               <a:ext uri="{28A0092B-C50C-407E-A947-70E740481C1C}">
                                                 <a14:useLocalDpi xmlns:a14="http://schemas.microsoft.com/office/drawing/2010/main" val="0"/>
@@ -4538,7 +4550,7 @@
                                     </pic:cNvPicPr>
                                   </pic:nvPicPr>
                                   <pic:blipFill>
-                                    <a:blip r:embed="rId18">
+                                    <a:blip r:embed="rId20">
                                       <a:extLst>
                                         <a:ext uri="{28A0092B-C50C-407E-A947-70E740481C1C}">
                                           <a14:useLocalDpi xmlns:a14="http://schemas.microsoft.com/office/drawing/2010/main" val="0"/>
@@ -4735,7 +4747,7 @@
                         <a:effectLst/>
                         <a:extLst>
                           <a:ext uri="{C572A759-6A51-4108-AA02-DFA0A04FC94B}">
-                            <ma14:wrappingTextBoxFlag xmlns:ma14="http://schemas.microsoft.com/office/mac/drawingml/2011/main" xmlns:w="http://schemas.openxmlformats.org/wordprocessingml/2006/main" xmlns:w10="urn:schemas-microsoft-com:office:word" xmlns:v="urn:schemas-microsoft-com:vml" xmlns:o="urn:schemas-microsoft-com:office:office" xmlns:mv="urn:schemas-microsoft-com:mac:vml" xmlns:mo="http://schemas.microsoft.com/office/mac/office/2008/main" xmlns=""/>
+                            <ma14:wrappingTextBoxFlag xmlns="" xmlns:mo="http://schemas.microsoft.com/office/mac/office/2008/main" xmlns:mv="urn:schemas-microsoft-com:mac:vml" xmlns:o="urn:schemas-microsoft-com:office:office" xmlns:v="urn:schemas-microsoft-com:vml" xmlns:w10="urn:schemas-microsoft-com:office:word" xmlns:w="http://schemas.openxmlformats.org/wordprocessingml/2006/main" xmlns:ma14="http://schemas.microsoft.com/office/mac/drawingml/2011/main"/>
                           </a:ext>
                         </a:extLst>
                       </wps:spPr>
@@ -5047,7 +5059,7 @@
                         <a:effectLst/>
                         <a:extLst>
                           <a:ext uri="{C572A759-6A51-4108-AA02-DFA0A04FC94B}">
-                            <ma14:wrappingTextBoxFlag xmlns:ma14="http://schemas.microsoft.com/office/mac/drawingml/2011/main" xmlns:w="http://schemas.openxmlformats.org/wordprocessingml/2006/main" xmlns:w10="urn:schemas-microsoft-com:office:word" xmlns:v="urn:schemas-microsoft-com:vml" xmlns:o="urn:schemas-microsoft-com:office:office" xmlns:mv="urn:schemas-microsoft-com:mac:vml" xmlns:mo="http://schemas.microsoft.com/office/mac/office/2008/main" xmlns=""/>
+                            <ma14:wrappingTextBoxFlag xmlns="" xmlns:mo="http://schemas.microsoft.com/office/mac/office/2008/main" xmlns:mv="urn:schemas-microsoft-com:mac:vml" xmlns:o="urn:schemas-microsoft-com:office:office" xmlns:v="urn:schemas-microsoft-com:vml" xmlns:w10="urn:schemas-microsoft-com:office:word" xmlns:w="http://schemas.openxmlformats.org/wordprocessingml/2006/main" xmlns:ma14="http://schemas.microsoft.com/office/mac/drawingml/2011/main"/>
                           </a:ext>
                         </a:extLst>
                       </wps:spPr>
@@ -5391,7 +5403,7 @@
                         <a:effectLst/>
                         <a:extLst>
                           <a:ext uri="{C572A759-6A51-4108-AA02-DFA0A04FC94B}">
-                            <ma14:wrappingTextBoxFlag xmlns:ma14="http://schemas.microsoft.com/office/mac/drawingml/2011/main" xmlns:w="http://schemas.openxmlformats.org/wordprocessingml/2006/main" xmlns:w10="urn:schemas-microsoft-com:office:word" xmlns:v="urn:schemas-microsoft-com:vml" xmlns:o="urn:schemas-microsoft-com:office:office" xmlns:mv="urn:schemas-microsoft-com:mac:vml" xmlns:mo="http://schemas.microsoft.com/office/mac/office/2008/main" xmlns=""/>
+                            <ma14:wrappingTextBoxFlag xmlns="" xmlns:mo="http://schemas.microsoft.com/office/mac/office/2008/main" xmlns:mv="urn:schemas-microsoft-com:mac:vml" xmlns:o="urn:schemas-microsoft-com:office:office" xmlns:v="urn:schemas-microsoft-com:vml" xmlns:w10="urn:schemas-microsoft-com:office:word" xmlns:w="http://schemas.openxmlformats.org/wordprocessingml/2006/main" xmlns:ma14="http://schemas.microsoft.com/office/mac/drawingml/2011/main"/>
                           </a:ext>
                         </a:extLst>
                       </wps:spPr>
@@ -5707,7 +5719,7 @@
                         <a:effectLst/>
                         <a:extLst>
                           <a:ext uri="{C572A759-6A51-4108-AA02-DFA0A04FC94B}">
-                            <ma14:wrappingTextBoxFlag xmlns:ma14="http://schemas.microsoft.com/office/mac/drawingml/2011/main" xmlns:w="http://schemas.openxmlformats.org/wordprocessingml/2006/main" xmlns:w10="urn:schemas-microsoft-com:office:word" xmlns:v="urn:schemas-microsoft-com:vml" xmlns:o="urn:schemas-microsoft-com:office:office" xmlns:mv="urn:schemas-microsoft-com:mac:vml" xmlns:mo="http://schemas.microsoft.com/office/mac/office/2008/main" xmlns=""/>
+                            <ma14:wrappingTextBoxFlag xmlns="" xmlns:mo="http://schemas.microsoft.com/office/mac/office/2008/main" xmlns:mv="urn:schemas-microsoft-com:mac:vml" xmlns:o="urn:schemas-microsoft-com:office:office" xmlns:v="urn:schemas-microsoft-com:vml" xmlns:w10="urn:schemas-microsoft-com:office:word" xmlns:w="http://schemas.openxmlformats.org/wordprocessingml/2006/main" xmlns:ma14="http://schemas.microsoft.com/office/mac/drawingml/2011/main"/>
                           </a:ext>
                         </a:extLst>
                       </wps:spPr>
@@ -6410,7 +6422,7 @@
                         <a:effectLst/>
                         <a:extLst>
                           <a:ext uri="{C572A759-6A51-4108-AA02-DFA0A04FC94B}">
-                            <ma14:wrappingTextBoxFlag xmlns:ma14="http://schemas.microsoft.com/office/mac/drawingml/2011/main" xmlns:w="http://schemas.openxmlformats.org/wordprocessingml/2006/main" xmlns:w10="urn:schemas-microsoft-com:office:word" xmlns:v="urn:schemas-microsoft-com:vml" xmlns:o="urn:schemas-microsoft-com:office:office" xmlns:mv="urn:schemas-microsoft-com:mac:vml" xmlns:mo="http://schemas.microsoft.com/office/mac/office/2008/main" xmlns=""/>
+                            <ma14:wrappingTextBoxFlag xmlns="" xmlns:mo="http://schemas.microsoft.com/office/mac/office/2008/main" xmlns:mv="urn:schemas-microsoft-com:mac:vml" xmlns:o="urn:schemas-microsoft-com:office:office" xmlns:v="urn:schemas-microsoft-com:vml" xmlns:w10="urn:schemas-microsoft-com:office:word" xmlns:w="http://schemas.openxmlformats.org/wordprocessingml/2006/main" xmlns:ma14="http://schemas.microsoft.com/office/mac/drawingml/2011/main"/>
                           </a:ext>
                         </a:extLst>
                       </wps:spPr>
@@ -6760,8 +6772,8 @@
                               <w:rPr>
                                 <w:rFonts w:ascii="Century Gothic" w:hAnsi="Century Gothic" w:cstheme="minorHAnsi"/>
                                 <w:color w:val="808080"/>
-                                <w:sz w:val="12"/>
-                                <w:szCs w:val="16"/>
+                                <w:sz w:val="14"/>
+                                <w:szCs w:val="18"/>
                               </w:rPr>
                             </w:pPr>
                           </w:p>
@@ -6933,7 +6945,11 @@
           </mc:Choice>
           <mc:Fallback>
             <w:pict>
-              <v:shape w14:anchorId="2A431594" id="Cuadro de texto 9" o:spid="_x0000_s1041" type="#_x0000_t202" style="position:absolute;margin-left:-71.5pt;margin-top:8.05pt;width:78.85pt;height:315.2pt;z-index:251623424;visibility:visible;mso-wrap-style:square;mso-width-percent:0;mso-height-percent:0;mso-wrap-distance-left:9pt;mso-wrap-distance-top:0;mso-wrap-distance-right:9pt;mso-wrap-distance-bottom:0;mso-position-horizontal:absolute;mso-position-horizontal-relative:text;mso-position-vertical:absolute;mso-position-vertical-relative:text;mso-width-percent:0;mso-height-percent:0;mso-width-relative:margin;mso-height-relative:page;v-text-anchor:top" o:gfxdata="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" filled="f" stroked="f">
+              <v:shapetype w14:anchorId="2A431594" id="_x0000_t202" coordsize="21600,21600" o:spt="202" path="m,l,21600r21600,l21600,xe">
+                <v:stroke joinstyle="miter"/>
+                <v:path gradientshapeok="t" o:connecttype="rect"/>
+              </v:shapetype>
+              <v:shape id="Cuadro de texto 9" o:spid="_x0000_s1041" type="#_x0000_t202" style="position:absolute;margin-left:-71.5pt;margin-top:8.05pt;width:78.85pt;height:315.2pt;z-index:251623424;visibility:visible;mso-wrap-style:square;mso-width-percent:0;mso-height-percent:0;mso-wrap-distance-left:9pt;mso-wrap-distance-top:0;mso-wrap-distance-right:9pt;mso-wrap-distance-bottom:0;mso-position-horizontal:absolute;mso-position-horizontal-relative:text;mso-position-vertical:absolute;mso-position-vertical-relative:text;mso-width-percent:0;mso-height-percent:0;mso-width-relative:margin;mso-height-relative:page;v-text-anchor:top" o:gfxdata="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" filled="f" stroked="f">
                 <v:textbox>
                   <w:txbxContent>
                     <w:p>
@@ -7280,8 +7296,8 @@
                         <w:rPr>
                           <w:rFonts w:ascii="Century Gothic" w:hAnsi="Century Gothic" w:cstheme="minorHAnsi"/>
                           <w:color w:val="808080"/>
-                          <w:sz w:val="12"/>
-                          <w:szCs w:val="16"/>
+                          <w:sz w:val="14"/>
+                          <w:szCs w:val="18"/>
                         </w:rPr>
                       </w:pPr>
                     </w:p>
@@ -7565,7 +7581,7 @@
                         <a:effectLst/>
                         <a:extLst>
                           <a:ext uri="{C572A759-6A51-4108-AA02-DFA0A04FC94B}">
-                            <ma14:wrappingTextBoxFlag xmlns:ma14="http://schemas.microsoft.com/office/mac/drawingml/2011/main" xmlns:w="http://schemas.openxmlformats.org/wordprocessingml/2006/main" xmlns:w10="urn:schemas-microsoft-com:office:word" xmlns:v="urn:schemas-microsoft-com:vml" xmlns:o="urn:schemas-microsoft-com:office:office" xmlns:mv="urn:schemas-microsoft-com:mac:vml" xmlns:mo="http://schemas.microsoft.com/office/mac/office/2008/main" xmlns=""/>
+                            <ma14:wrappingTextBoxFlag xmlns="" xmlns:mo="http://schemas.microsoft.com/office/mac/office/2008/main" xmlns:mv="urn:schemas-microsoft-com:mac:vml" xmlns:o="urn:schemas-microsoft-com:office:office" xmlns:v="urn:schemas-microsoft-com:vml" xmlns:w10="urn:schemas-microsoft-com:office:word" xmlns:w="http://schemas.openxmlformats.org/wordprocessingml/2006/main" xmlns:ma14="http://schemas.microsoft.com/office/mac/drawingml/2011/main"/>
                           </a:ext>
                         </a:extLst>
                       </wps:spPr>
@@ -11009,7 +11025,7 @@
             <wp:effectExtent l="0" t="0" r="0" b="0"/>
             <wp:wrapNone/>
             <wp:docPr id="12" name="Imagen 12">
-              <a:hlinkClick xmlns:a="http://schemas.openxmlformats.org/drawingml/2006/main" r:id="rId19"/>
+              <a:hlinkClick xmlns:a="http://schemas.openxmlformats.org/drawingml/2006/main" r:id="rId21"/>
             </wp:docPr>
             <wp:cNvGraphicFramePr>
               <a:graphicFrameLocks xmlns:a="http://schemas.openxmlformats.org/drawingml/2006/main" noChangeAspect="1"/>
@@ -11019,14 +11035,14 @@
                 <pic:pic xmlns:pic="http://schemas.openxmlformats.org/drawingml/2006/picture">
                   <pic:nvPicPr>
                     <pic:cNvPr id="12" name="Imagen 12">
-                      <a:hlinkClick r:id="rId19"/>
+                      <a:hlinkClick r:id="rId21"/>
                     </pic:cNvPr>
                     <pic:cNvPicPr>
                       <a:picLocks noChangeAspect="1" noChangeArrowheads="1"/>
                     </pic:cNvPicPr>
                   </pic:nvPicPr>
                   <pic:blipFill>
-                    <a:blip r:embed="rId20"/>
+                    <a:blip r:embed="rId22"/>
                     <a:stretch>
                       <a:fillRect/>
                     </a:stretch>
@@ -11075,7 +11091,7 @@
             <wp:effectExtent l="0" t="0" r="0" b="0"/>
             <wp:wrapNone/>
             <wp:docPr id="1059" name="Imagen 1059">
-              <a:hlinkClick xmlns:a="http://schemas.openxmlformats.org/drawingml/2006/main" r:id="rId19"/>
+              <a:hlinkClick xmlns:a="http://schemas.openxmlformats.org/drawingml/2006/main" r:id="rId21"/>
             </wp:docPr>
             <wp:cNvGraphicFramePr>
               <a:graphicFrameLocks xmlns:a="http://schemas.openxmlformats.org/drawingml/2006/main" noChangeAspect="1"/>
@@ -11085,14 +11101,14 @@
                 <pic:pic xmlns:pic="http://schemas.openxmlformats.org/drawingml/2006/picture">
                   <pic:nvPicPr>
                     <pic:cNvPr id="1059" name="Imagen 1059">
-                      <a:hlinkClick r:id="rId19"/>
+                      <a:hlinkClick r:id="rId21"/>
                     </pic:cNvPr>
                     <pic:cNvPicPr>
                       <a:picLocks noChangeAspect="1" noChangeArrowheads="1"/>
                     </pic:cNvPicPr>
                   </pic:nvPicPr>
                   <pic:blipFill>
-                    <a:blip r:embed="rId21"/>
+                    <a:blip r:embed="rId23"/>
                     <a:stretch>
                       <a:fillRect/>
                     </a:stretch>
@@ -11143,7 +11159,7 @@
                 <wp:effectExtent l="0" t="0" r="0" b="4445"/>
                 <wp:wrapNone/>
                 <wp:docPr id="28" name="Cuadro de texto 28">
-                  <a:hlinkClick xmlns:a="http://schemas.openxmlformats.org/drawingml/2006/main" r:id="rId19"/>
+                  <a:hlinkClick xmlns:a="http://schemas.openxmlformats.org/drawingml/2006/main" r:id="rId21"/>
                 </wp:docPr>
                 <wp:cNvGraphicFramePr/>
                 <a:graphic xmlns:a="http://schemas.openxmlformats.org/drawingml/2006/main">
@@ -11611,7 +11627,7 @@
                                 <w:lang w:val="en-US"/>
                               </w:rPr>
                             </w:pPr>
-                            <w:hyperlink r:id="rId22" w:history="1">
+                            <w:hyperlink r:id="rId24" w:history="1">
                               <w:r>
                                 <w:rPr>
                                   <w:rStyle w:val="Hipervnculo"/>
@@ -11820,7 +11836,7 @@
                           <w:lang w:val="en-US"/>
                         </w:rPr>
                       </w:pPr>
-                      <w:hyperlink r:id="rId23" w:history="1">
+                      <w:hyperlink r:id="rId25" w:history="1">
                         <w:r>
                           <w:rPr>
                             <w:rStyle w:val="Hipervnculo"/>
@@ -12050,7 +12066,16 @@
                                 <w:szCs w:val="22"/>
                                 <w:lang w:val="es-CU"/>
                               </w:rPr>
-                              <w:t>344 1463</w:t>
+                              <w:t>344 14</w:t>
+                            </w:r>
+                            <w:r>
+                              <w:rPr>
+                                <w:rFonts w:ascii="Century Gothic" w:hAnsi="Century Gothic" w:cstheme="minorHAnsi"/>
+                                <w:sz w:val="22"/>
+                                <w:szCs w:val="22"/>
+                                <w:lang w:val="es-CU"/>
+                              </w:rPr>
+                              <w:t>63</w:t>
                             </w:r>
                           </w:p>
                           <w:p>
@@ -12070,7 +12095,7 @@
                                 <w:szCs w:val="22"/>
                                 <w:lang w:val="en-US"/>
                               </w:rPr>
-                              <w:t>j</w:t>
+                              <w:t>jorge</w:t>
                             </w:r>
                             <w:r>
                               <w:rPr>
@@ -12079,16 +12104,7 @@
                                 <w:szCs w:val="22"/>
                                 <w:lang w:val="en-US"/>
                               </w:rPr>
-                              <w:t>a</w:t>
-                            </w:r>
-                            <w:r>
-                              <w:rPr>
-                                <w:rFonts w:ascii="Century Gothic" w:hAnsi="Century Gothic" w:cs="Arial"/>
-                                <w:sz w:val="22"/>
-                                <w:szCs w:val="22"/>
-                                <w:lang w:val="en-US"/>
-                              </w:rPr>
-                              <w:t>mancha@delmartg.com</w:t>
+                              <w:t>@delmartg.com</w:t>
                             </w:r>
                           </w:p>
                           <w:p>
@@ -12272,7 +12288,16 @@
                           <w:szCs w:val="22"/>
                           <w:lang w:val="es-CU"/>
                         </w:rPr>
-                        <w:t>344 1463</w:t>
+                        <w:t>344 14</w:t>
+                      </w:r>
+                      <w:r>
+                        <w:rPr>
+                          <w:rFonts w:ascii="Century Gothic" w:hAnsi="Century Gothic" w:cstheme="minorHAnsi"/>
+                          <w:sz w:val="22"/>
+                          <w:szCs w:val="22"/>
+                          <w:lang w:val="es-CU"/>
+                        </w:rPr>
+                        <w:t>63</w:t>
                       </w:r>
                     </w:p>
                     <w:p>
@@ -12292,7 +12317,7 @@
                           <w:szCs w:val="22"/>
                           <w:lang w:val="en-US"/>
                         </w:rPr>
-                        <w:t>j</w:t>
+                        <w:t>jorge</w:t>
                       </w:r>
                       <w:r>
                         <w:rPr>
@@ -12301,16 +12326,7 @@
                           <w:szCs w:val="22"/>
                           <w:lang w:val="en-US"/>
                         </w:rPr>
-                        <w:t>a</w:t>
-                      </w:r>
-                      <w:r>
-                        <w:rPr>
-                          <w:rFonts w:ascii="Century Gothic" w:hAnsi="Century Gothic" w:cs="Arial"/>
-                          <w:sz w:val="22"/>
-                          <w:szCs w:val="22"/>
-                          <w:lang w:val="en-US"/>
-                        </w:rPr>
-                        <w:t>mancha@delmartg.com</w:t>
+                        <w:t>@delmartg.com</w:t>
                       </w:r>
                     </w:p>
                     <w:p>
@@ -12511,7 +12527,7 @@
                 <wp:effectExtent l="0" t="0" r="0" b="5715"/>
                 <wp:wrapNone/>
                 <wp:docPr id="26" name="Cuadro de texto 26">
-                  <a:hlinkClick xmlns:a="http://schemas.openxmlformats.org/drawingml/2006/main" r:id="rId24"/>
+                  <a:hlinkClick xmlns:a="http://schemas.openxmlformats.org/drawingml/2006/main" r:id="rId26"/>
                 </wp:docPr>
                 <wp:cNvGraphicFramePr/>
                 <a:graphic xmlns:a="http://schemas.openxmlformats.org/drawingml/2006/main">
@@ -12634,7 +12650,7 @@
             <wp:effectExtent l="0" t="0" r="0" b="0"/>
             <wp:wrapNone/>
             <wp:docPr id="54" name="Imagen 54">
-              <a:hlinkClick xmlns:a="http://schemas.openxmlformats.org/drawingml/2006/main" r:id="rId24"/>
+              <a:hlinkClick xmlns:a="http://schemas.openxmlformats.org/drawingml/2006/main" r:id="rId26"/>
             </wp:docPr>
             <wp:cNvGraphicFramePr>
               <a:graphicFrameLocks xmlns:a="http://schemas.openxmlformats.org/drawingml/2006/main" noChangeAspect="1"/>
@@ -12644,14 +12660,14 @@
                 <pic:pic xmlns:pic="http://schemas.openxmlformats.org/drawingml/2006/picture">
                   <pic:nvPicPr>
                     <pic:cNvPr id="54" name="Imagen 54">
-                      <a:hlinkClick r:id="rId24"/>
+                      <a:hlinkClick r:id="rId26"/>
                     </pic:cNvPr>
                     <pic:cNvPicPr>
                       <a:picLocks noChangeAspect="1" noChangeArrowheads="1"/>
                     </pic:cNvPicPr>
                   </pic:nvPicPr>
                   <pic:blipFill>
-                    <a:blip r:embed="rId25"/>
+                    <a:blip r:embed="rId27"/>
                     <a:stretch>
                       <a:fillRect/>
                     </a:stretch>
@@ -12850,7 +12866,7 @@
                         <a:effectLst/>
                         <a:extLst>
                           <a:ext uri="{C572A759-6A51-4108-AA02-DFA0A04FC94B}">
-                            <ma14:wrappingTextBoxFlag xmlns:ma14="http://schemas.microsoft.com/office/mac/drawingml/2011/main" xmlns:w="http://schemas.openxmlformats.org/wordprocessingml/2006/main" xmlns:w10="urn:schemas-microsoft-com:office:word" xmlns:v="urn:schemas-microsoft-com:vml" xmlns:o="urn:schemas-microsoft-com:office:office" xmlns:mv="urn:schemas-microsoft-com:mac:vml" xmlns:mo="http://schemas.microsoft.com/office/mac/office/2008/main" xmlns=""/>
+                            <ma14:wrappingTextBoxFlag xmlns="" xmlns:mo="http://schemas.microsoft.com/office/mac/office/2008/main" xmlns:mv="urn:schemas-microsoft-com:mac:vml" xmlns:o="urn:schemas-microsoft-com:office:office" xmlns:v="urn:schemas-microsoft-com:vml" xmlns:w10="urn:schemas-microsoft-com:office:word" xmlns:w="http://schemas.openxmlformats.org/wordprocessingml/2006/main" xmlns:ma14="http://schemas.microsoft.com/office/mac/drawingml/2011/main"/>
                           </a:ext>
                         </a:extLst>
                       </wps:spPr>
@@ -13339,7 +13355,7 @@
         <v:path o:extrusionok="f" gradientshapeok="t" o:connecttype="rect"/>
         <o:lock v:ext="edit" aspectratio="t"/>
       </v:shapetype>
-      <v:shape id="_x0000_i1051" type="#_x0000_t75" style="width:12pt;height:12pt;visibility:visible" o:gfxdata="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" o:bullet="t">
+      <v:shape id="_x0000_i1070" type="#_x0000_t75" style="width:12pt;height:12pt;visibility:visible" o:gfxdata="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" o:bullet="t">
         <v:imagedata r:id="rId1" o:title=""/>
       </v:shape>
     </w:pict>

</xml_diff>